<commit_message>
api created for other committeess & legislations
</commit_message>
<xml_diff>
--- a/last-modification-comment-of-paspk.docx
+++ b/last-modification-comment-of-paspk.docx
@@ -1563,12 +1563,12 @@
               <w:pStyle w:val="ListParagraph"/>
               <w:ind w:left="0"/>
               <w:rPr>
-                <w:color w:val="FF0000"/>
-              </w:rPr>
-            </w:pPr>
-            <w:r>
-              <w:rPr>
-                <w:color w:val="FF0000"/>
+                <w:color w:val="70AD47" w:themeColor="accent6"/>
+              </w:rPr>
+            </w:pPr>
+            <w:r>
+              <w:rPr>
+                <w:color w:val="70AD47" w:themeColor="accent6"/>
               </w:rPr>
               <w:t>Performance of Assembly</w:t>
             </w:r>
@@ -1583,14 +1583,22 @@
               <w:pStyle w:val="ListParagraph"/>
               <w:ind w:left="0"/>
               <w:rPr>
-                <w:color w:val="FF0000"/>
-              </w:rPr>
-            </w:pPr>
-            <w:r>
-              <w:rPr>
-                <w:color w:val="FF0000"/>
-              </w:rPr>
-              <w:t>Not functioning, if we click Legislation Tab, No Result</w:t>
+                <w:color w:val="70AD47" w:themeColor="accent6"/>
+              </w:rPr>
+            </w:pPr>
+            <w:r>
+              <w:rPr>
+                <w:color w:val="70AD47" w:themeColor="accent6"/>
+              </w:rPr>
+              <w:t xml:space="preserve">Not functioning, if we click Legislation </w:t>
+            </w:r>
+            <w:bookmarkStart w:id="5" w:name="_GoBack"/>
+            <w:bookmarkEnd w:id="5"/>
+            <w:r>
+              <w:rPr>
+                <w:color w:val="70AD47" w:themeColor="accent6"/>
+              </w:rPr>
+              <w:t>Tab, No Result</w:t>
             </w:r>
           </w:p>
         </w:tc>
@@ -1603,12 +1611,12 @@
               <w:pStyle w:val="ListParagraph"/>
               <w:ind w:left="0"/>
               <w:rPr>
-                <w:color w:val="FF0000"/>
-              </w:rPr>
-            </w:pPr>
-            <w:r>
-              <w:rPr>
-                <w:color w:val="FF0000"/>
+                <w:color w:val="70AD47" w:themeColor="accent6"/>
+              </w:rPr>
+            </w:pPr>
+            <w:r>
+              <w:rPr>
+                <w:color w:val="70AD47" w:themeColor="accent6"/>
               </w:rPr>
               <w:t>Not</w:t>
             </w:r>
@@ -1623,46 +1631,46 @@
               <w:pStyle w:val="ListParagraph"/>
               <w:ind w:left="0"/>
               <w:rPr>
-                <w:color w:val="FF0000"/>
-              </w:rPr>
-            </w:pPr>
-            <w:r>
-              <w:rPr>
-                <w:color w:val="FF0000"/>
+                <w:color w:val="70AD47" w:themeColor="accent6"/>
+              </w:rPr>
+            </w:pPr>
+            <w:r>
+              <w:rPr>
+                <w:color w:val="70AD47" w:themeColor="accent6"/>
               </w:rPr>
               <w:t xml:space="preserve">I </w:t>
             </w:r>
             <w:proofErr w:type="spellStart"/>
             <w:r>
               <w:rPr>
-                <w:color w:val="FF0000"/>
+                <w:color w:val="70AD47" w:themeColor="accent6"/>
               </w:rPr>
               <w:t>could’t</w:t>
             </w:r>
             <w:proofErr w:type="spellEnd"/>
             <w:r>
               <w:rPr>
-                <w:color w:val="FF0000"/>
+                <w:color w:val="70AD47" w:themeColor="accent6"/>
               </w:rPr>
               <w:t xml:space="preserve"> find the page </w:t>
             </w:r>
             <w:proofErr w:type="spellStart"/>
             <w:r>
               <w:rPr>
-                <w:color w:val="FF0000"/>
+                <w:color w:val="70AD47" w:themeColor="accent6"/>
               </w:rPr>
               <w:t>prodcees</w:t>
             </w:r>
             <w:proofErr w:type="spellEnd"/>
             <w:r>
               <w:rPr>
-                <w:color w:val="FF0000"/>
+                <w:color w:val="70AD47" w:themeColor="accent6"/>
               </w:rPr>
               <w:t xml:space="preserve"> and details that’s why I removed this link from backend, if you need this page working please send the page detail and the process </w:t>
             </w:r>
             <w:r>
               <w:rPr>
-                <w:color w:val="FF0000"/>
+                <w:color w:val="70AD47" w:themeColor="accent6"/>
               </w:rPr>
               <w:t xml:space="preserve">what and how data will manage here. </w:t>
             </w:r>
@@ -7706,7 +7714,7 @@
           <w:sz w:val="32"/>
         </w:rPr>
       </w:pPr>
-      <w:bookmarkStart w:id="5" w:name="_Hlk98537414"/>
+      <w:bookmarkStart w:id="6" w:name="_Hlk98537414"/>
       <w:r>
         <w:rPr>
           <w:color w:val="000000" w:themeColor="text1"/>
@@ -8445,15 +8453,7 @@
               <w:rPr>
                 <w:color w:val="FF0000"/>
               </w:rPr>
-              <w:t>Cabinet – Special Assistant to Prime Minis</w:t>
-            </w:r>
-            <w:bookmarkStart w:id="6" w:name="_GoBack"/>
-            <w:bookmarkEnd w:id="6"/>
-            <w:r>
-              <w:rPr>
-                <w:color w:val="FF0000"/>
-              </w:rPr>
-              <w:t>ter</w:t>
+              <w:t>Cabinet – Special Assistant to Prime Minister</w:t>
             </w:r>
           </w:p>
         </w:tc>
@@ -9534,7 +9534,7 @@
           </w:p>
         </w:tc>
       </w:tr>
-      <w:bookmarkEnd w:id="5"/>
+      <w:bookmarkEnd w:id="6"/>
     </w:tbl>
     <w:p>
       <w:pPr>
@@ -10139,7 +10139,28 @@
           <w:color w:val="FF0000"/>
           <w:sz w:val="28"/>
         </w:rPr>
-        <w:t>Committee Members form page Committee creation – we need to create committee as per our requirement.</w:t>
+        <w:t xml:space="preserve">Committee Members </w:t>
+      </w:r>
+      <w:r>
+        <w:rPr>
+          <w:color w:val="70AD47" w:themeColor="accent6"/>
+          <w:sz w:val="28"/>
+        </w:rPr>
+        <w:t>form page Committee creation – we need to create committee as per our requirement.</w:t>
+      </w:r>
+      <w:r>
+        <w:rPr>
+          <w:color w:val="70AD47" w:themeColor="accent6"/>
+          <w:sz w:val="28"/>
+        </w:rPr>
+        <w:t xml:space="preserve"> </w:t>
+      </w:r>
+      <w:r>
+        <w:rPr>
+          <w:color w:val="FF0000"/>
+          <w:sz w:val="28"/>
+        </w:rPr>
+        <w:t>done</w:t>
       </w:r>
     </w:p>
     <w:p>

</xml_diff>

<commit_message>
fixes and added extra features
</commit_message>
<xml_diff>
--- a/last-modification-comment-of-paspk.docx
+++ b/last-modification-comment-of-paspk.docx
@@ -26,11 +26,11 @@
         <w:tblLook w:val="04A0" w:firstRow="1" w:lastRow="0" w:firstColumn="1" w:lastColumn="0" w:noHBand="0" w:noVBand="1"/>
       </w:tblPr>
       <w:tblGrid>
-        <w:gridCol w:w="451"/>
-        <w:gridCol w:w="3021"/>
-        <w:gridCol w:w="2087"/>
-        <w:gridCol w:w="1483"/>
-        <w:gridCol w:w="1588"/>
+        <w:gridCol w:w="459"/>
+        <w:gridCol w:w="3079"/>
+        <w:gridCol w:w="2109"/>
+        <w:gridCol w:w="1508"/>
+        <w:gridCol w:w="1475"/>
       </w:tblGrid>
       <w:tr>
         <w:tc>
@@ -1590,15 +1590,7 @@
               <w:rPr>
                 <w:color w:val="70AD47" w:themeColor="accent6"/>
               </w:rPr>
-              <w:t xml:space="preserve">Not functioning, if we click Legislation </w:t>
-            </w:r>
-            <w:bookmarkStart w:id="5" w:name="_GoBack"/>
-            <w:bookmarkEnd w:id="5"/>
-            <w:r>
-              <w:rPr>
-                <w:color w:val="70AD47" w:themeColor="accent6"/>
-              </w:rPr>
-              <w:t>Tab, No Result</w:t>
+              <w:t>Not functioning, if we click Legislation Tab, No Result</w:t>
             </w:r>
           </w:p>
         </w:tc>
@@ -2175,7 +2167,14 @@
               <w:rPr>
                 <w:color w:val="000000" w:themeColor="text1"/>
               </w:rPr>
-              <w:t>Please check All Tab, must shows all proper Committees name (Please refer Punjab)</w:t>
+              <w:t xml:space="preserve">Please check All Tab, must shows all </w:t>
+            </w:r>
+            <w:r>
+              <w:rPr>
+                <w:color w:val="000000" w:themeColor="text1"/>
+              </w:rPr>
+              <w:lastRenderedPageBreak/>
+              <w:t>proper Committees name (Please refer Punjab)</w:t>
             </w:r>
           </w:p>
         </w:tc>
@@ -2195,6 +2194,7 @@
               <w:rPr>
                 <w:color w:val="000000" w:themeColor="text1"/>
               </w:rPr>
+              <w:lastRenderedPageBreak/>
               <w:t>Working fine, and how</w:t>
             </w:r>
           </w:p>
@@ -2438,12 +2438,12 @@
               <w:pStyle w:val="ListParagraph"/>
               <w:ind w:left="0"/>
               <w:rPr>
-                <w:color w:val="FF0000"/>
-              </w:rPr>
-            </w:pPr>
-            <w:r>
-              <w:rPr>
-                <w:color w:val="FF0000"/>
+                <w:color w:val="70AD47" w:themeColor="accent6"/>
+              </w:rPr>
+            </w:pPr>
+            <w:r>
+              <w:rPr>
+                <w:color w:val="70AD47" w:themeColor="accent6"/>
               </w:rPr>
               <w:t>Member Directory (Committees)</w:t>
             </w:r>
@@ -2458,12 +2458,12 @@
               <w:pStyle w:val="ListParagraph"/>
               <w:ind w:left="0"/>
               <w:rPr>
-                <w:color w:val="FF0000"/>
-              </w:rPr>
-            </w:pPr>
-            <w:r>
-              <w:rPr>
-                <w:color w:val="FF0000"/>
+                <w:color w:val="70AD47" w:themeColor="accent6"/>
+              </w:rPr>
+            </w:pPr>
+            <w:r>
+              <w:rPr>
+                <w:color w:val="70AD47" w:themeColor="accent6"/>
               </w:rPr>
               <w:t>Option to display the Chairperson of any Committee on their profile</w:t>
             </w:r>
@@ -2478,12 +2478,12 @@
               <w:pStyle w:val="ListParagraph"/>
               <w:ind w:left="0"/>
               <w:rPr>
-                <w:color w:val="FF0000"/>
-              </w:rPr>
-            </w:pPr>
-            <w:r>
-              <w:rPr>
-                <w:color w:val="FF0000"/>
+                <w:color w:val="70AD47" w:themeColor="accent6"/>
+              </w:rPr>
+            </w:pPr>
+            <w:r>
+              <w:rPr>
+                <w:color w:val="70AD47" w:themeColor="accent6"/>
               </w:rPr>
               <w:t xml:space="preserve">Not </w:t>
             </w:r>
@@ -2498,14 +2498,20 @@
               <w:pStyle w:val="ListParagraph"/>
               <w:ind w:left="0"/>
               <w:rPr>
-                <w:color w:val="FF0000"/>
-              </w:rPr>
-            </w:pPr>
-            <w:r>
-              <w:rPr>
-                <w:color w:val="FF0000"/>
+                <w:color w:val="70AD47" w:themeColor="accent6"/>
+              </w:rPr>
+            </w:pPr>
+            <w:r>
+              <w:rPr>
+                <w:color w:val="70AD47" w:themeColor="accent6"/>
               </w:rPr>
               <w:t xml:space="preserve">If it contains </w:t>
+            </w:r>
+            <w:r>
+              <w:rPr>
+                <w:color w:val="70AD47" w:themeColor="accent6"/>
+              </w:rPr>
+              <w:t>it will display in profile, if no data will not display.</w:t>
             </w:r>
           </w:p>
         </w:tc>
@@ -3159,12 +3165,12 @@
               <w:pStyle w:val="ListParagraph"/>
               <w:ind w:left="0"/>
               <w:rPr>
-                <w:color w:val="FF0000"/>
-              </w:rPr>
-            </w:pPr>
-            <w:r>
-              <w:rPr>
-                <w:color w:val="FF0000"/>
+                <w:color w:val="70AD47" w:themeColor="accent6"/>
+              </w:rPr>
+            </w:pPr>
+            <w:r>
+              <w:rPr>
+                <w:color w:val="70AD47" w:themeColor="accent6"/>
               </w:rPr>
               <w:t xml:space="preserve">Government &amp; Opposition Alliance </w:t>
             </w:r>
@@ -3179,12 +3185,12 @@
               <w:pStyle w:val="ListParagraph"/>
               <w:ind w:left="0"/>
               <w:rPr>
-                <w:color w:val="FF0000"/>
-              </w:rPr>
-            </w:pPr>
-            <w:r>
-              <w:rPr>
-                <w:color w:val="FF0000"/>
+                <w:color w:val="70AD47" w:themeColor="accent6"/>
+              </w:rPr>
+            </w:pPr>
+            <w:r>
+              <w:rPr>
+                <w:color w:val="70AD47" w:themeColor="accent6"/>
               </w:rPr>
               <w:t>We can add different parties in different alliance</w:t>
             </w:r>
@@ -3199,40 +3205,40 @@
               <w:pStyle w:val="ListParagraph"/>
               <w:ind w:left="0"/>
               <w:rPr>
-                <w:color w:val="FF0000"/>
-              </w:rPr>
-            </w:pPr>
-            <w:r>
-              <w:rPr>
-                <w:color w:val="FF0000"/>
+                <w:color w:val="70AD47" w:themeColor="accent6"/>
+              </w:rPr>
+            </w:pPr>
+            <w:r>
+              <w:rPr>
+                <w:color w:val="70AD47" w:themeColor="accent6"/>
               </w:rPr>
               <w:t xml:space="preserve">Party page with </w:t>
             </w:r>
             <w:proofErr w:type="spellStart"/>
             <w:r>
               <w:rPr>
-                <w:color w:val="FF0000"/>
+                <w:color w:val="70AD47" w:themeColor="accent6"/>
               </w:rPr>
               <w:t>gove</w:t>
             </w:r>
             <w:proofErr w:type="spellEnd"/>
             <w:r>
               <w:rPr>
-                <w:color w:val="FF0000"/>
+                <w:color w:val="70AD47" w:themeColor="accent6"/>
               </w:rPr>
               <w:t xml:space="preserve">, </w:t>
             </w:r>
             <w:proofErr w:type="spellStart"/>
             <w:r>
               <w:rPr>
-                <w:color w:val="FF0000"/>
+                <w:color w:val="70AD47" w:themeColor="accent6"/>
               </w:rPr>
               <w:t>opositin</w:t>
             </w:r>
             <w:proofErr w:type="spellEnd"/>
             <w:r>
               <w:rPr>
-                <w:color w:val="FF0000"/>
+                <w:color w:val="70AD47" w:themeColor="accent6"/>
               </w:rPr>
               <w:t xml:space="preserve"> page then select party from member directory</w:t>
             </w:r>
@@ -3247,29 +3253,36 @@
               <w:pStyle w:val="ListParagraph"/>
               <w:ind w:left="0"/>
               <w:rPr>
-                <w:color w:val="FF0000"/>
-              </w:rPr>
-            </w:pPr>
-            <w:r>
-              <w:rPr>
-                <w:color w:val="FF0000"/>
-              </w:rPr>
-              <w:t xml:space="preserve">There was not anything in the </w:t>
-            </w:r>
-            <w:proofErr w:type="spellStart"/>
-            <w:r>
-              <w:rPr>
-                <w:color w:val="FF0000"/>
-              </w:rPr>
-              <w:t>documantation</w:t>
-            </w:r>
-            <w:proofErr w:type="spellEnd"/>
-            <w:r>
-              <w:rPr>
-                <w:color w:val="FF0000"/>
-              </w:rPr>
-              <w:t xml:space="preserve"> or not in this app as well.</w:t>
-            </w:r>
+                <w:color w:val="70AD47" w:themeColor="accent6"/>
+              </w:rPr>
+            </w:pPr>
+            <w:r>
+              <w:rPr>
+                <w:color w:val="70AD47" w:themeColor="accent6"/>
+              </w:rPr>
+              <w:t xml:space="preserve">Reflected </w:t>
+            </w:r>
+            <w:r>
+              <w:rPr>
+                <w:color w:val="70AD47" w:themeColor="accent6"/>
+              </w:rPr>
+              <w:t>in profile</w:t>
+            </w:r>
+            <w:r>
+              <w:rPr>
+                <w:color w:val="70AD47" w:themeColor="accent6"/>
+              </w:rPr>
+              <w:t xml:space="preserve"> page of frontend.</w:t>
+            </w:r>
+          </w:p>
+          <w:p>
+            <w:pPr>
+              <w:pStyle w:val="ListParagraph"/>
+              <w:ind w:left="0"/>
+              <w:rPr>
+                <w:color w:val="70AD47" w:themeColor="accent6"/>
+              </w:rPr>
+            </w:pPr>
           </w:p>
         </w:tc>
       </w:tr>
@@ -3505,14 +3518,7 @@
               <w:rPr>
                 <w:color w:val="000000" w:themeColor="text1"/>
               </w:rPr>
-              <w:t xml:space="preserve">When we create new assembly, by default five Parliamentary years will create </w:t>
-            </w:r>
-            <w:r>
-              <w:rPr>
-                <w:color w:val="000000" w:themeColor="text1"/>
-              </w:rPr>
-              <w:lastRenderedPageBreak/>
-              <w:t xml:space="preserve">automatically or we have to create Parliamentary Year one by one, as we move-on </w:t>
+              <w:t xml:space="preserve">When we create new assembly, by default five Parliamentary years will create automatically or we have to create Parliamentary Year one by one, as we move-on </w:t>
             </w:r>
             <w:proofErr w:type="spellStart"/>
             <w:r>
@@ -3546,7 +3552,6 @@
               <w:rPr>
                 <w:color w:val="000000" w:themeColor="text1"/>
               </w:rPr>
-              <w:lastRenderedPageBreak/>
               <w:t>Discuss</w:t>
             </w:r>
           </w:p>
@@ -3599,14 +3604,7 @@
               <w:rPr>
                 <w:color w:val="000000" w:themeColor="text1"/>
               </w:rPr>
-              <w:t xml:space="preserve"> will </w:t>
-            </w:r>
-            <w:r>
-              <w:rPr>
-                <w:color w:val="000000" w:themeColor="text1"/>
-              </w:rPr>
-              <w:lastRenderedPageBreak/>
-              <w:t xml:space="preserve">create manually </w:t>
+              <w:t xml:space="preserve"> will create manually </w:t>
             </w:r>
           </w:p>
         </w:tc>
@@ -5566,7 +5564,14 @@
               <w:rPr>
                 <w:color w:val="000000" w:themeColor="text1"/>
               </w:rPr>
-              <w:t>Punjab assembly all pages are together</w:t>
+              <w:t xml:space="preserve">Punjab assembly all pages </w:t>
+            </w:r>
+            <w:r>
+              <w:rPr>
+                <w:color w:val="000000" w:themeColor="text1"/>
+              </w:rPr>
+              <w:lastRenderedPageBreak/>
+              <w:t>are together</w:t>
             </w:r>
           </w:p>
         </w:tc>
@@ -5650,14 +5655,7 @@
               <w:rPr>
                 <w:color w:val="000000" w:themeColor="text1"/>
               </w:rPr>
-              <w:t xml:space="preserve">Resolution passed </w:t>
-            </w:r>
-            <w:r>
-              <w:rPr>
-                <w:color w:val="000000" w:themeColor="text1"/>
-              </w:rPr>
-              <w:lastRenderedPageBreak/>
-              <w:t xml:space="preserve">showing in </w:t>
+              <w:t xml:space="preserve">Resolution passed showing in </w:t>
             </w:r>
             <w:proofErr w:type="spellStart"/>
             <w:r>
@@ -5691,7 +5689,6 @@
               <w:rPr>
                 <w:color w:val="000000" w:themeColor="text1"/>
               </w:rPr>
-              <w:lastRenderedPageBreak/>
               <w:t>done</w:t>
             </w:r>
           </w:p>
@@ -7176,14 +7173,7 @@
               <w:rPr>
                 <w:color w:val="000000" w:themeColor="text1"/>
               </w:rPr>
-              <w:t xml:space="preserve">, translated </w:t>
-            </w:r>
-            <w:r>
-              <w:rPr>
-                <w:color w:val="000000" w:themeColor="text1"/>
-              </w:rPr>
-              <w:lastRenderedPageBreak/>
-              <w:t xml:space="preserve">from </w:t>
+              <w:t xml:space="preserve">, translated from </w:t>
             </w:r>
             <w:proofErr w:type="spellStart"/>
             <w:r>
@@ -7702,7 +7692,6 @@
           <w:sz w:val="40"/>
           <w:u w:val="single"/>
         </w:rPr>
-        <w:lastRenderedPageBreak/>
         <w:t>No data provided</w:t>
       </w:r>
     </w:p>
@@ -7714,7 +7703,7 @@
           <w:sz w:val="32"/>
         </w:rPr>
       </w:pPr>
-      <w:bookmarkStart w:id="6" w:name="_Hlk98537414"/>
+      <w:bookmarkStart w:id="5" w:name="_Hlk98537414"/>
       <w:r>
         <w:rPr>
           <w:color w:val="000000" w:themeColor="text1"/>
@@ -9461,6 +9450,7 @@
               <w:rPr>
                 <w:color w:val="FF0000"/>
               </w:rPr>
+              <w:lastRenderedPageBreak/>
               <w:t xml:space="preserve">Committees will be </w:t>
             </w:r>
             <w:proofErr w:type="spellStart"/>
@@ -9534,7 +9524,7 @@
           </w:p>
         </w:tc>
       </w:tr>
-      <w:bookmarkEnd w:id="6"/>
+      <w:bookmarkEnd w:id="5"/>
     </w:tbl>
     <w:p>
       <w:pPr>
@@ -9914,6 +9904,7 @@
           <w:color w:val="70AD47" w:themeColor="accent6"/>
           <w:sz w:val="28"/>
         </w:rPr>
+        <w:lastRenderedPageBreak/>
         <w:t xml:space="preserve">There should be “Member Status” such as sitting / de notify / resigned / dis-qualified / passed-away / un-seated etc. It will be helpful to end the Membership from Assembly </w:t>
       </w:r>
       <w:proofErr w:type="gramStart"/>
@@ -9950,7 +9941,6 @@
           <w:color w:val="70AD47" w:themeColor="accent6"/>
           <w:sz w:val="28"/>
         </w:rPr>
-        <w:lastRenderedPageBreak/>
         <w:t>Current Assembly Summary Form – Can’t create session – how to update orders of the Day???</w:t>
       </w:r>
     </w:p>
@@ -10072,7 +10062,16 @@
           <w:color w:val="FF0000"/>
           <w:sz w:val="28"/>
         </w:rPr>
-        <w:t>Entry Nos.????</w:t>
+        <w:t>Entry</w:t>
+      </w:r>
+      <w:bookmarkStart w:id="6" w:name="_GoBack"/>
+      <w:bookmarkEnd w:id="6"/>
+      <w:r>
+        <w:rPr>
+          <w:color w:val="FF0000"/>
+          <w:sz w:val="28"/>
+        </w:rPr>
+        <w:t xml:space="preserve"> Nos.????</w:t>
       </w:r>
     </w:p>
     <w:p>
@@ -10551,7 +10550,6 @@
           <w:szCs w:val="21"/>
           <w:shd w:val="clear" w:color="auto" w:fill="FFFFFF"/>
         </w:rPr>
-        <w:lastRenderedPageBreak/>
         <w:t>Page Name are public account committee, finance committee etc.</w:t>
       </w:r>
     </w:p>

</xml_diff>